<commit_message>
Update the filrs at 08/01/2017
</commit_message>
<xml_diff>
--- a/rsfriction/fricrionForce_YuE/docs/frictionForce.docx
+++ b/rsfriction/fricrionForce_YuE/docs/frictionForce.docx
@@ -65,7 +65,7 @@
           <v:shape id="_x0000_i1680" type="#_x0000_t75" style="width:258pt;height:48.75pt" o:ole="">
             <v:imagedata r:id="rId5" o:title=""/>
           </v:shape>
-          <o:OLEObject Type="Embed" ProgID="Equation.DSMT4" ShapeID="_x0000_i1680" DrawAspect="Content" ObjectID="_1561879707" r:id="rId6"/>
+          <o:OLEObject Type="Embed" ProgID="Equation.DSMT4" ShapeID="_x0000_i1680" DrawAspect="Content" ObjectID="_1563019183" r:id="rId6"/>
         </w:object>
       </w:r>
       <w:r>
@@ -130,7 +130,7 @@
           <v:shape id="_x0000_i1723" type="#_x0000_t75" style="width:40.5pt;height:22.5pt" o:ole="">
             <v:imagedata r:id="rId7" o:title=""/>
           </v:shape>
-          <o:OLEObject Type="Embed" ProgID="Equation.DSMT4" ShapeID="_x0000_i1723" DrawAspect="Content" ObjectID="_1561879708" r:id="rId8"/>
+          <o:OLEObject Type="Embed" ProgID="Equation.DSMT4" ShapeID="_x0000_i1723" DrawAspect="Content" ObjectID="_1563019184" r:id="rId8"/>
         </w:object>
       </w:r>
       <w:r>
@@ -173,7 +173,7 @@
           <v:shape id="_x0000_i1725" type="#_x0000_t75" style="width:44.25pt;height:21.75pt" o:ole="">
             <v:imagedata r:id="rId9" o:title=""/>
           </v:shape>
-          <o:OLEObject Type="Embed" ProgID="Equation.DSMT4" ShapeID="_x0000_i1725" DrawAspect="Content" ObjectID="_1561879709" r:id="rId10"/>
+          <o:OLEObject Type="Embed" ProgID="Equation.DSMT4" ShapeID="_x0000_i1725" DrawAspect="Content" ObjectID="_1563019185" r:id="rId10"/>
         </w:object>
       </w:r>
       <w:r>
@@ -223,7 +223,7 @@
           <v:shape id="_x0000_i1727" type="#_x0000_t75" style="width:39.75pt;height:22.5pt" o:ole="">
             <v:imagedata r:id="rId11" o:title=""/>
           </v:shape>
-          <o:OLEObject Type="Embed" ProgID="Equation.DSMT4" ShapeID="_x0000_i1727" DrawAspect="Content" ObjectID="_1561879710" r:id="rId12"/>
+          <o:OLEObject Type="Embed" ProgID="Equation.DSMT4" ShapeID="_x0000_i1727" DrawAspect="Content" ObjectID="_1563019186" r:id="rId12"/>
         </w:object>
       </w:r>
       <w:r>
@@ -280,7 +280,7 @@
           <v:shape id="_x0000_i1729" type="#_x0000_t75" style="width:38.25pt;height:21.75pt" o:ole="">
             <v:imagedata r:id="rId13" o:title=""/>
           </v:shape>
-          <o:OLEObject Type="Embed" ProgID="Equation.DSMT4" ShapeID="_x0000_i1729" DrawAspect="Content" ObjectID="_1561879711" r:id="rId14"/>
+          <o:OLEObject Type="Embed" ProgID="Equation.DSMT4" ShapeID="_x0000_i1729" DrawAspect="Content" ObjectID="_1563019187" r:id="rId14"/>
         </w:object>
       </w:r>
       <w:r>
@@ -330,7 +330,7 @@
           <v:shape id="_x0000_i1731" type="#_x0000_t75" style="width:36pt;height:15.75pt" o:ole="">
             <v:imagedata r:id="rId15" o:title=""/>
           </v:shape>
-          <o:OLEObject Type="Embed" ProgID="Equation.DSMT4" ShapeID="_x0000_i1731" DrawAspect="Content" ObjectID="_1561879712" r:id="rId16"/>
+          <o:OLEObject Type="Embed" ProgID="Equation.DSMT4" ShapeID="_x0000_i1731" DrawAspect="Content" ObjectID="_1563019188" r:id="rId16"/>
         </w:object>
       </w:r>
       <w:r>
@@ -366,7 +366,7 @@
           <v:shape id="_x0000_i1733" type="#_x0000_t75" style="width:39.75pt;height:21.75pt" o:ole="">
             <v:imagedata r:id="rId17" o:title=""/>
           </v:shape>
-          <o:OLEObject Type="Embed" ProgID="Equation.DSMT4" ShapeID="_x0000_i1733" DrawAspect="Content" ObjectID="_1561879713" r:id="rId18"/>
+          <o:OLEObject Type="Embed" ProgID="Equation.DSMT4" ShapeID="_x0000_i1733" DrawAspect="Content" ObjectID="_1563019189" r:id="rId18"/>
         </w:object>
       </w:r>
       <w:r>
@@ -402,7 +402,7 @@
           <v:shape id="_x0000_i1735" type="#_x0000_t75" style="width:33.75pt;height:13.5pt" o:ole="">
             <v:imagedata r:id="rId19" o:title=""/>
           </v:shape>
-          <o:OLEObject Type="Embed" ProgID="Equation.DSMT4" ShapeID="_x0000_i1735" DrawAspect="Content" ObjectID="_1561879714" r:id="rId20"/>
+          <o:OLEObject Type="Embed" ProgID="Equation.DSMT4" ShapeID="_x0000_i1735" DrawAspect="Content" ObjectID="_1563019190" r:id="rId20"/>
         </w:object>
       </w:r>
       <w:r>
@@ -438,7 +438,7 @@
           <v:shape id="_x0000_i1737" type="#_x0000_t75" style="width:98.25pt;height:21.75pt" o:ole="">
             <v:imagedata r:id="rId21" o:title=""/>
           </v:shape>
-          <o:OLEObject Type="Embed" ProgID="Equation.DSMT4" ShapeID="_x0000_i1737" DrawAspect="Content" ObjectID="_1561879715" r:id="rId22"/>
+          <o:OLEObject Type="Embed" ProgID="Equation.DSMT4" ShapeID="_x0000_i1737" DrawAspect="Content" ObjectID="_1563019191" r:id="rId22"/>
         </w:object>
       </w:r>
       <w:r>
@@ -474,7 +474,7 @@
           <v:shape id="_x0000_i1739" type="#_x0000_t75" style="width:125.25pt;height:27.75pt" o:ole="">
             <v:imagedata r:id="rId23" o:title=""/>
           </v:shape>
-          <o:OLEObject Type="Embed" ProgID="Equation.DSMT4" ShapeID="_x0000_i1739" DrawAspect="Content" ObjectID="_1561879716" r:id="rId24"/>
+          <o:OLEObject Type="Embed" ProgID="Equation.DSMT4" ShapeID="_x0000_i1739" DrawAspect="Content" ObjectID="_1563019192" r:id="rId24"/>
         </w:object>
       </w:r>
       <w:r>
@@ -510,7 +510,7 @@
           <v:shape id="_x0000_i1741" type="#_x0000_t75" style="width:118.5pt;height:26.25pt" o:ole="">
             <v:imagedata r:id="rId25" o:title=""/>
           </v:shape>
-          <o:OLEObject Type="Embed" ProgID="Equation.DSMT4" ShapeID="_x0000_i1741" DrawAspect="Content" ObjectID="_1561879717" r:id="rId26"/>
+          <o:OLEObject Type="Embed" ProgID="Equation.DSMT4" ShapeID="_x0000_i1741" DrawAspect="Content" ObjectID="_1563019193" r:id="rId26"/>
         </w:object>
       </w:r>
       <w:r>
@@ -562,7 +562,7 @@
           <v:shape id="_x0000_i1743" type="#_x0000_t75" style="width:124.5pt;height:25.5pt" o:ole="">
             <v:imagedata r:id="rId27" o:title=""/>
           </v:shape>
-          <o:OLEObject Type="Embed" ProgID="Equation.DSMT4" ShapeID="_x0000_i1743" DrawAspect="Content" ObjectID="_1561879718" r:id="rId28"/>
+          <o:OLEObject Type="Embed" ProgID="Equation.DSMT4" ShapeID="_x0000_i1743" DrawAspect="Content" ObjectID="_1563019194" r:id="rId28"/>
         </w:object>
       </w:r>
       <w:r>
@@ -614,7 +614,7 @@
           <v:shape id="_x0000_i1721" type="#_x0000_t75" style="width:100.5pt;height:21.75pt" o:ole="">
             <v:imagedata r:id="rId29" o:title=""/>
           </v:shape>
-          <o:OLEObject Type="Embed" ProgID="Equation.DSMT4" ShapeID="_x0000_i1721" DrawAspect="Content" ObjectID="_1561879719" r:id="rId30"/>
+          <o:OLEObject Type="Embed" ProgID="Equation.DSMT4" ShapeID="_x0000_i1721" DrawAspect="Content" ObjectID="_1563019195" r:id="rId30"/>
         </w:object>
       </w:r>
       <w:proofErr w:type="spellStart"/>
@@ -659,7 +659,7 @@
           <v:shape id="_x0000_i1754" type="#_x0000_t75" style="width:110.25pt;height:21.75pt" o:ole="">
             <v:imagedata r:id="rId31" o:title=""/>
           </v:shape>
-          <o:OLEObject Type="Embed" ProgID="Equation.DSMT4" ShapeID="_x0000_i1754" DrawAspect="Content" ObjectID="_1561879720" r:id="rId32"/>
+          <o:OLEObject Type="Embed" ProgID="Equation.DSMT4" ShapeID="_x0000_i1754" DrawAspect="Content" ObjectID="_1563019196" r:id="rId32"/>
         </w:object>
       </w:r>
       <w:proofErr w:type="spellStart"/>
@@ -714,7 +714,7 @@
           <v:shape id="_x0000_i5260" type="#_x0000_t75" style="width:138.75pt;height:40.5pt" o:ole="">
             <v:imagedata r:id="rId33" o:title=""/>
           </v:shape>
-          <o:OLEObject Type="Embed" ProgID="Equation.DSMT4" ShapeID="_x0000_i5260" DrawAspect="Content" ObjectID="_1561879721" r:id="rId34"/>
+          <o:OLEObject Type="Embed" ProgID="Equation.DSMT4" ShapeID="_x0000_i5260" DrawAspect="Content" ObjectID="_1563019197" r:id="rId34"/>
         </w:object>
       </w:r>
       <w:r>
@@ -772,7 +772,7 @@
           <v:shape id="_x0000_i5365" type="#_x0000_t75" style="width:33.75pt;height:16.5pt" o:ole="">
             <v:imagedata r:id="rId35" o:title=""/>
           </v:shape>
-          <o:OLEObject Type="Embed" ProgID="Equation.DSMT4" ShapeID="_x0000_i5365" DrawAspect="Content" ObjectID="_1561879722" r:id="rId36"/>
+          <o:OLEObject Type="Embed" ProgID="Equation.DSMT4" ShapeID="_x0000_i5365" DrawAspect="Content" ObjectID="_1563019198" r:id="rId36"/>
         </w:object>
       </w:r>
       <w:r>
@@ -813,7 +813,7 @@
           <v:shape id="_x0000_i5371" type="#_x0000_t75" style="width:20.25pt;height:22.5pt" o:ole="">
             <v:imagedata r:id="rId37" o:title=""/>
           </v:shape>
-          <o:OLEObject Type="Embed" ProgID="Equation.DSMT4" ShapeID="_x0000_i5371" DrawAspect="Content" ObjectID="_1561879723" r:id="rId38"/>
+          <o:OLEObject Type="Embed" ProgID="Equation.DSMT4" ShapeID="_x0000_i5371" DrawAspect="Content" ObjectID="_1563019199" r:id="rId38"/>
         </w:object>
       </w:r>
       <w:r>
@@ -847,7 +847,7 @@
           <v:shape id="_x0000_i5368" type="#_x0000_t75" style="width:28.5pt;height:22.5pt" o:ole="">
             <v:imagedata r:id="rId39" o:title=""/>
           </v:shape>
-          <o:OLEObject Type="Embed" ProgID="Equation.DSMT4" ShapeID="_x0000_i5368" DrawAspect="Content" ObjectID="_1561879724" r:id="rId40"/>
+          <o:OLEObject Type="Embed" ProgID="Equation.DSMT4" ShapeID="_x0000_i5368" DrawAspect="Content" ObjectID="_1563019200" r:id="rId40"/>
         </w:object>
       </w:r>
       <w:r>
@@ -867,7 +867,7 @@
           <v:shape id="_x0000_i5374" type="#_x0000_t75" style="width:155.25pt;height:22.5pt" o:ole="">
             <v:imagedata r:id="rId41" o:title=""/>
           </v:shape>
-          <o:OLEObject Type="Embed" ProgID="Equation.DSMT4" ShapeID="_x0000_i5374" DrawAspect="Content" ObjectID="_1561879725" r:id="rId42"/>
+          <o:OLEObject Type="Embed" ProgID="Equation.DSMT4" ShapeID="_x0000_i5374" DrawAspect="Content" ObjectID="_1563019201" r:id="rId42"/>
         </w:object>
       </w:r>
       <w:r>
@@ -897,7 +897,7 @@
           <v:shape id="_x0000_i7268" type="#_x0000_t75" style="width:34.5pt;height:12pt" o:ole="">
             <v:imagedata r:id="rId43" o:title=""/>
           </v:shape>
-          <o:OLEObject Type="Embed" ProgID="Equation.DSMT4" ShapeID="_x0000_i7268" DrawAspect="Content" ObjectID="_1561879726" r:id="rId44"/>
+          <o:OLEObject Type="Embed" ProgID="Equation.DSMT4" ShapeID="_x0000_i7268" DrawAspect="Content" ObjectID="_1563019202" r:id="rId44"/>
         </w:object>
       </w:r>
       <w:r>
@@ -940,7 +940,7 @@
           <v:shape id="_x0000_i7290" type="#_x0000_t75" style="width:54pt;height:16.5pt" o:ole="">
             <v:imagedata r:id="rId45" o:title=""/>
           </v:shape>
-          <o:OLEObject Type="Embed" ProgID="Equation.DSMT4" ShapeID="_x0000_i7290" DrawAspect="Content" ObjectID="_1561879727" r:id="rId46"/>
+          <o:OLEObject Type="Embed" ProgID="Equation.DSMT4" ShapeID="_x0000_i7290" DrawAspect="Content" ObjectID="_1563019203" r:id="rId46"/>
         </w:object>
       </w:r>
       <w:r>
@@ -969,7 +969,7 @@
           <v:shape id="_x0000_i7226" type="#_x0000_t75" style="width:119.25pt;height:39.75pt" o:ole="">
             <v:imagedata r:id="rId47" o:title=""/>
           </v:shape>
-          <o:OLEObject Type="Embed" ProgID="Equation.DSMT4" ShapeID="_x0000_i7226" DrawAspect="Content" ObjectID="_1561879728" r:id="rId48"/>
+          <o:OLEObject Type="Embed" ProgID="Equation.DSMT4" ShapeID="_x0000_i7226" DrawAspect="Content" ObjectID="_1563019204" r:id="rId48"/>
         </w:object>
       </w:r>
       <w:r>
@@ -1076,7 +1076,7 @@
           <v:shape id="_x0000_i5385" type="#_x0000_t75" style="width:26.25pt;height:21.75pt" o:ole="">
             <v:imagedata r:id="rId49" o:title=""/>
           </v:shape>
-          <o:OLEObject Type="Embed" ProgID="Equation.DSMT4" ShapeID="_x0000_i5385" DrawAspect="Content" ObjectID="_1561879729" r:id="rId50"/>
+          <o:OLEObject Type="Embed" ProgID="Equation.DSMT4" ShapeID="_x0000_i5385" DrawAspect="Content" ObjectID="_1563019205" r:id="rId50"/>
         </w:object>
       </w:r>
       <w:r>
@@ -1300,7 +1300,7 @@
                 <v:shape id="_x0000_i5530" type="#_x0000_t75" style="width:93pt;height:21.75pt" o:ole="">
                   <v:imagedata r:id="rId51" o:title=""/>
                 </v:shape>
-                <o:OLEObject Type="Embed" ProgID="Equation.DSMT4" ShapeID="_x0000_i5530" DrawAspect="Content" ObjectID="_1561879730" r:id="rId52"/>
+                <o:OLEObject Type="Embed" ProgID="Equation.DSMT4" ShapeID="_x0000_i5530" DrawAspect="Content" ObjectID="_1563019206" r:id="rId52"/>
               </w:object>
             </w:r>
           </w:p>
@@ -1328,7 +1328,7 @@
                 <v:shape id="_x0000_i5529" type="#_x0000_t75" style="width:87.75pt;height:21pt" o:ole="">
                   <v:imagedata r:id="rId53" o:title=""/>
                 </v:shape>
-                <o:OLEObject Type="Embed" ProgID="Equation.DSMT4" ShapeID="_x0000_i5529" DrawAspect="Content" ObjectID="_1561879731" r:id="rId54"/>
+                <o:OLEObject Type="Embed" ProgID="Equation.DSMT4" ShapeID="_x0000_i5529" DrawAspect="Content" ObjectID="_1563019207" r:id="rId54"/>
               </w:object>
             </w:r>
           </w:p>
@@ -1356,7 +1356,7 @@
                 <v:shape id="_x0000_i5531" type="#_x0000_t75" style="width:91.5pt;height:21.75pt" o:ole="">
                   <v:imagedata r:id="rId55" o:title=""/>
                 </v:shape>
-                <o:OLEObject Type="Embed" ProgID="Equation.DSMT4" ShapeID="_x0000_i5531" DrawAspect="Content" ObjectID="_1561879732" r:id="rId56"/>
+                <o:OLEObject Type="Embed" ProgID="Equation.DSMT4" ShapeID="_x0000_i5531" DrawAspect="Content" ObjectID="_1563019208" r:id="rId56"/>
               </w:object>
             </w:r>
           </w:p>
@@ -1389,7 +1389,7 @@
                 <v:shape id="_x0000_i1434" type="#_x0000_t75" style="width:108.75pt;height:22.5pt" o:ole="">
                   <v:imagedata r:id="rId57" o:title=""/>
                 </v:shape>
-                <o:OLEObject Type="Embed" ProgID="Equation.DSMT4" ShapeID="_x0000_i1434" DrawAspect="Content" ObjectID="_1561879733" r:id="rId58"/>
+                <o:OLEObject Type="Embed" ProgID="Equation.DSMT4" ShapeID="_x0000_i1434" DrawAspect="Content" ObjectID="_1563019209" r:id="rId58"/>
               </w:object>
             </w:r>
           </w:p>
@@ -1417,7 +1417,7 @@
                 <v:shape id="_x0000_i1504" type="#_x0000_t75" style="width:14.25pt;height:16.5pt" o:ole="">
                   <v:imagedata r:id="rId59" o:title=""/>
                 </v:shape>
-                <o:OLEObject Type="Embed" ProgID="Equation.DSMT4" ShapeID="_x0000_i1504" DrawAspect="Content" ObjectID="_1561879734" r:id="rId60"/>
+                <o:OLEObject Type="Embed" ProgID="Equation.DSMT4" ShapeID="_x0000_i1504" DrawAspect="Content" ObjectID="_1563019210" r:id="rId60"/>
               </w:object>
             </w:r>
           </w:p>
@@ -1445,7 +1445,7 @@
                 <v:shape id="_x0000_i1502" type="#_x0000_t75" style="width:14.25pt;height:16.5pt" o:ole="">
                   <v:imagedata r:id="rId61" o:title=""/>
                 </v:shape>
-                <o:OLEObject Type="Embed" ProgID="Equation.DSMT4" ShapeID="_x0000_i1502" DrawAspect="Content" ObjectID="_1561879735" r:id="rId62"/>
+                <o:OLEObject Type="Embed" ProgID="Equation.DSMT4" ShapeID="_x0000_i1502" DrawAspect="Content" ObjectID="_1563019211" r:id="rId62"/>
               </w:object>
             </w:r>
           </w:p>
@@ -1473,7 +1473,7 @@
                 <v:shape id="_x0000_i1506" type="#_x0000_t75" style="width:28.5pt;height:22.5pt" o:ole="">
                   <v:imagedata r:id="rId63" o:title=""/>
                 </v:shape>
-                <o:OLEObject Type="Embed" ProgID="Equation.DSMT4" ShapeID="_x0000_i1506" DrawAspect="Content" ObjectID="_1561879736" r:id="rId64"/>
+                <o:OLEObject Type="Embed" ProgID="Equation.DSMT4" ShapeID="_x0000_i1506" DrawAspect="Content" ObjectID="_1563019212" r:id="rId64"/>
               </w:object>
             </w:r>
           </w:p>
@@ -1506,7 +1506,7 @@
                 <v:shape id="_x0000_i1519" type="#_x0000_t75" style="width:78pt;height:21.75pt" o:ole="">
                   <v:imagedata r:id="rId65" o:title=""/>
                 </v:shape>
-                <o:OLEObject Type="Embed" ProgID="Equation.DSMT4" ShapeID="_x0000_i1519" DrawAspect="Content" ObjectID="_1561879737" r:id="rId66"/>
+                <o:OLEObject Type="Embed" ProgID="Equation.DSMT4" ShapeID="_x0000_i1519" DrawAspect="Content" ObjectID="_1563019213" r:id="rId66"/>
               </w:object>
             </w:r>
           </w:p>
@@ -1534,7 +1534,7 @@
                 <v:shape id="_x0000_i1522" type="#_x0000_t75" style="width:36.75pt;height:21.75pt" o:ole="">
                   <v:imagedata r:id="rId67" o:title=""/>
                 </v:shape>
-                <o:OLEObject Type="Embed" ProgID="Equation.DSMT4" ShapeID="_x0000_i1522" DrawAspect="Content" ObjectID="_1561879738" r:id="rId68"/>
+                <o:OLEObject Type="Embed" ProgID="Equation.DSMT4" ShapeID="_x0000_i1522" DrawAspect="Content" ObjectID="_1563019214" r:id="rId68"/>
               </w:object>
             </w:r>
           </w:p>
@@ -1562,7 +1562,7 @@
                 <v:shape id="_x0000_i1523" type="#_x0000_t75" style="width:36.75pt;height:21.75pt" o:ole="">
                   <v:imagedata r:id="rId67" o:title=""/>
                 </v:shape>
-                <o:OLEObject Type="Embed" ProgID="Equation.DSMT4" ShapeID="_x0000_i1523" DrawAspect="Content" ObjectID="_1561879739" r:id="rId69"/>
+                <o:OLEObject Type="Embed" ProgID="Equation.DSMT4" ShapeID="_x0000_i1523" DrawAspect="Content" ObjectID="_1563019215" r:id="rId69"/>
               </w:object>
             </w:r>
           </w:p>
@@ -1590,7 +1590,7 @@
                 <v:shape id="_x0000_i1526" type="#_x0000_t75" style="width:52.5pt;height:22.5pt" o:ole="">
                   <v:imagedata r:id="rId70" o:title=""/>
                 </v:shape>
-                <o:OLEObject Type="Embed" ProgID="Equation.DSMT4" ShapeID="_x0000_i1526" DrawAspect="Content" ObjectID="_1561879740" r:id="rId71"/>
+                <o:OLEObject Type="Embed" ProgID="Equation.DSMT4" ShapeID="_x0000_i1526" DrawAspect="Content" ObjectID="_1563019216" r:id="rId71"/>
               </w:object>
             </w:r>
           </w:p>
@@ -1623,7 +1623,7 @@
                 <v:shape id="_x0000_i1529" type="#_x0000_t75" style="width:80.25pt;height:21.75pt" o:ole="">
                   <v:imagedata r:id="rId72" o:title=""/>
                 </v:shape>
-                <o:OLEObject Type="Embed" ProgID="Equation.DSMT4" ShapeID="_x0000_i1529" DrawAspect="Content" ObjectID="_1561879741" r:id="rId73"/>
+                <o:OLEObject Type="Embed" ProgID="Equation.DSMT4" ShapeID="_x0000_i1529" DrawAspect="Content" ObjectID="_1563019217" r:id="rId73"/>
               </w:object>
             </w:r>
           </w:p>
@@ -1651,7 +1651,7 @@
                 <v:shape id="_x0000_i1532" type="#_x0000_t75" style="width:38.25pt;height:21.75pt" o:ole="">
                   <v:imagedata r:id="rId74" o:title=""/>
                 </v:shape>
-                <o:OLEObject Type="Embed" ProgID="Equation.DSMT4" ShapeID="_x0000_i1532" DrawAspect="Content" ObjectID="_1561879742" r:id="rId75"/>
+                <o:OLEObject Type="Embed" ProgID="Equation.DSMT4" ShapeID="_x0000_i1532" DrawAspect="Content" ObjectID="_1563019218" r:id="rId75"/>
               </w:object>
             </w:r>
           </w:p>
@@ -1679,7 +1679,7 @@
                 <v:shape id="_x0000_i1533" type="#_x0000_t75" style="width:38.25pt;height:21.75pt" o:ole="">
                   <v:imagedata r:id="rId74" o:title=""/>
                 </v:shape>
-                <o:OLEObject Type="Embed" ProgID="Equation.DSMT4" ShapeID="_x0000_i1533" DrawAspect="Content" ObjectID="_1561879743" r:id="rId76"/>
+                <o:OLEObject Type="Embed" ProgID="Equation.DSMT4" ShapeID="_x0000_i1533" DrawAspect="Content" ObjectID="_1563019219" r:id="rId76"/>
               </w:object>
             </w:r>
           </w:p>
@@ -1707,7 +1707,7 @@
                 <v:shape id="_x0000_i1536" type="#_x0000_t75" style="width:54pt;height:22.5pt" o:ole="">
                   <v:imagedata r:id="rId77" o:title=""/>
                 </v:shape>
-                <o:OLEObject Type="Embed" ProgID="Equation.DSMT4" ShapeID="_x0000_i1536" DrawAspect="Content" ObjectID="_1561879744" r:id="rId78"/>
+                <o:OLEObject Type="Embed" ProgID="Equation.DSMT4" ShapeID="_x0000_i1536" DrawAspect="Content" ObjectID="_1563019220" r:id="rId78"/>
               </w:object>
             </w:r>
           </w:p>
@@ -1740,7 +1740,7 @@
                 <v:shape id="_x0000_i1544" type="#_x0000_t75" style="width:102.75pt;height:21.75pt" o:ole="">
                   <v:imagedata r:id="rId79" o:title=""/>
                 </v:shape>
-                <o:OLEObject Type="Embed" ProgID="Equation.DSMT4" ShapeID="_x0000_i1544" DrawAspect="Content" ObjectID="_1561879745" r:id="rId80"/>
+                <o:OLEObject Type="Embed" ProgID="Equation.DSMT4" ShapeID="_x0000_i1544" DrawAspect="Content" ObjectID="_1563019221" r:id="rId80"/>
               </w:object>
             </w:r>
           </w:p>
@@ -1768,7 +1768,7 @@
                 <v:shape id="_x0000_i1545" type="#_x0000_t75" style="width:14.25pt;height:16.5pt" o:ole="">
                   <v:imagedata r:id="rId59" o:title=""/>
                 </v:shape>
-                <o:OLEObject Type="Embed" ProgID="Equation.DSMT4" ShapeID="_x0000_i1545" DrawAspect="Content" ObjectID="_1561879746" r:id="rId81"/>
+                <o:OLEObject Type="Embed" ProgID="Equation.DSMT4" ShapeID="_x0000_i1545" DrawAspect="Content" ObjectID="_1563019222" r:id="rId81"/>
               </w:object>
             </w:r>
           </w:p>
@@ -1796,7 +1796,7 @@
                 <v:shape id="_x0000_i1546" type="#_x0000_t75" style="width:30.75pt;height:21.75pt" o:ole="">
                   <v:imagedata r:id="rId82" o:title=""/>
                 </v:shape>
-                <o:OLEObject Type="Embed" ProgID="Equation.DSMT4" ShapeID="_x0000_i1546" DrawAspect="Content" ObjectID="_1561879747" r:id="rId83"/>
+                <o:OLEObject Type="Embed" ProgID="Equation.DSMT4" ShapeID="_x0000_i1546" DrawAspect="Content" ObjectID="_1563019223" r:id="rId83"/>
               </w:object>
             </w:r>
           </w:p>
@@ -1824,7 +1824,7 @@
                 <v:shape id="_x0000_i1547" type="#_x0000_t75" style="width:30.75pt;height:21.75pt" o:ole="">
                   <v:imagedata r:id="rId82" o:title=""/>
                 </v:shape>
-                <o:OLEObject Type="Embed" ProgID="Equation.DSMT4" ShapeID="_x0000_i1547" DrawAspect="Content" ObjectID="_1561879748" r:id="rId84"/>
+                <o:OLEObject Type="Embed" ProgID="Equation.DSMT4" ShapeID="_x0000_i1547" DrawAspect="Content" ObjectID="_1563019224" r:id="rId84"/>
               </w:object>
             </w:r>
           </w:p>
@@ -1857,7 +1857,7 @@
                 <v:shape id="_x0000_i1664" type="#_x0000_t75" style="width:100.5pt;height:22.5pt" o:ole="">
                   <v:imagedata r:id="rId85" o:title=""/>
                 </v:shape>
-                <o:OLEObject Type="Embed" ProgID="Equation.DSMT4" ShapeID="_x0000_i1664" DrawAspect="Content" ObjectID="_1561879749" r:id="rId86"/>
+                <o:OLEObject Type="Embed" ProgID="Equation.DSMT4" ShapeID="_x0000_i1664" DrawAspect="Content" ObjectID="_1563019225" r:id="rId86"/>
               </w:object>
             </w:r>
           </w:p>
@@ -1885,7 +1885,7 @@
                 <v:shape id="_x0000_i1666" type="#_x0000_t75" style="width:60.75pt;height:19.5pt" o:ole="">
                   <v:imagedata r:id="rId87" o:title=""/>
                 </v:shape>
-                <o:OLEObject Type="Embed" ProgID="Equation.DSMT4" ShapeID="_x0000_i1666" DrawAspect="Content" ObjectID="_1561879750" r:id="rId88"/>
+                <o:OLEObject Type="Embed" ProgID="Equation.DSMT4" ShapeID="_x0000_i1666" DrawAspect="Content" ObjectID="_1563019226" r:id="rId88"/>
               </w:object>
             </w:r>
           </w:p>
@@ -1913,7 +1913,7 @@
                 <v:shape id="_x0000_i1668" type="#_x0000_t75" style="width:1in;height:22.5pt" o:ole="">
                   <v:imagedata r:id="rId89" o:title=""/>
                 </v:shape>
-                <o:OLEObject Type="Embed" ProgID="Equation.DSMT4" ShapeID="_x0000_i1668" DrawAspect="Content" ObjectID="_1561879751" r:id="rId90"/>
+                <o:OLEObject Type="Embed" ProgID="Equation.DSMT4" ShapeID="_x0000_i1668" DrawAspect="Content" ObjectID="_1563019227" r:id="rId90"/>
               </w:object>
             </w:r>
           </w:p>
@@ -1941,7 +1941,7 @@
                 <v:shape id="_x0000_i1670" type="#_x0000_t75" style="width:1in;height:22.5pt" o:ole="">
                   <v:imagedata r:id="rId91" o:title=""/>
                 </v:shape>
-                <o:OLEObject Type="Embed" ProgID="Equation.DSMT4" ShapeID="_x0000_i1670" DrawAspect="Content" ObjectID="_1561879752" r:id="rId92"/>
+                <o:OLEObject Type="Embed" ProgID="Equation.DSMT4" ShapeID="_x0000_i1670" DrawAspect="Content" ObjectID="_1563019228" r:id="rId92"/>
               </w:object>
             </w:r>
           </w:p>
@@ -1972,7 +1972,7 @@
                 <v:shape id="_x0000_i5262" type="#_x0000_t75" style="width:96.75pt;height:33.75pt" o:ole="">
                   <v:imagedata r:id="rId93" o:title=""/>
                 </v:shape>
-                <o:OLEObject Type="Embed" ProgID="Equation.DSMT4" ShapeID="_x0000_i5262" DrawAspect="Content" ObjectID="_1561879753" r:id="rId94"/>
+                <o:OLEObject Type="Embed" ProgID="Equation.DSMT4" ShapeID="_x0000_i5262" DrawAspect="Content" ObjectID="_1563019229" r:id="rId94"/>
               </w:object>
             </w:r>
           </w:p>
@@ -1998,7 +1998,7 @@
                 <v:shape id="_x0000_i5266" type="#_x0000_t75" style="width:33.75pt;height:18pt" o:ole="">
                   <v:imagedata r:id="rId95" o:title=""/>
                 </v:shape>
-                <o:OLEObject Type="Embed" ProgID="Equation.DSMT4" ShapeID="_x0000_i5266" DrawAspect="Content" ObjectID="_1561879754" r:id="rId96"/>
+                <o:OLEObject Type="Embed" ProgID="Equation.DSMT4" ShapeID="_x0000_i5266" DrawAspect="Content" ObjectID="_1563019230" r:id="rId96"/>
               </w:object>
             </w:r>
           </w:p>
@@ -2024,7 +2024,7 @@
                 <v:shape id="_x0000_i5297" type="#_x0000_t75" style="width:111pt;height:74.25pt" o:ole="">
                   <v:imagedata r:id="rId97" o:title=""/>
                 </v:shape>
-                <o:OLEObject Type="Embed" ProgID="Equation.DSMT4" ShapeID="_x0000_i5297" DrawAspect="Content" ObjectID="_1561879755" r:id="rId98"/>
+                <o:OLEObject Type="Embed" ProgID="Equation.DSMT4" ShapeID="_x0000_i5297" DrawAspect="Content" ObjectID="_1563019231" r:id="rId98"/>
               </w:object>
             </w:r>
           </w:p>
@@ -2050,7 +2050,7 @@
                 <v:shape id="_x0000_i5353" type="#_x0000_t75" style="width:111pt;height:80.25pt" o:ole="">
                   <v:imagedata r:id="rId99" o:title=""/>
                 </v:shape>
-                <o:OLEObject Type="Embed" ProgID="Equation.DSMT4" ShapeID="_x0000_i5353" DrawAspect="Content" ObjectID="_1561879756" r:id="rId100"/>
+                <o:OLEObject Type="Embed" ProgID="Equation.DSMT4" ShapeID="_x0000_i5353" DrawAspect="Content" ObjectID="_1563019232" r:id="rId100"/>
               </w:object>
             </w:r>
           </w:p>
@@ -2067,6 +2067,7 @@
         </w:rPr>
       </w:pPr>
     </w:p>
+    <w:bookmarkStart w:id="0" w:name="_GoBack"/>
     <w:p>
       <w:pPr>
         <w:spacing w:after="0"/>
@@ -2081,13 +2082,14 @@
           <w:sz w:val="28"/>
           <w:szCs w:val="28"/>
         </w:rPr>
-        <w:object w:dxaOrig="2960" w:dyaOrig="380">
-          <v:shape id="_x0000_i5382" type="#_x0000_t75" style="width:177pt;height:22.5pt" o:ole="">
+        <w:object w:dxaOrig="2920" w:dyaOrig="380">
+          <v:shape id="_x0000_i7303" type="#_x0000_t75" style="width:174.75pt;height:22.5pt" o:ole="">
             <v:imagedata r:id="rId101" o:title=""/>
           </v:shape>
-          <o:OLEObject Type="Embed" ProgID="Equation.DSMT4" ShapeID="_x0000_i5382" DrawAspect="Content" ObjectID="_1561879757" r:id="rId102"/>
+          <o:OLEObject Type="Embed" ProgID="Equation.DSMT4" ShapeID="_x0000_i7303" DrawAspect="Content" ObjectID="_1563019233" r:id="rId102"/>
         </w:object>
       </w:r>
+      <w:bookmarkEnd w:id="0"/>
       <w:r>
         <w:rPr>
           <w:sz w:val="28"/>
@@ -2297,7 +2299,7 @@
           <v:shape id="_x0000_i5617" type="#_x0000_t75" style="width:68.25pt;height:40.5pt" o:ole="">
             <v:imagedata r:id="rId103" o:title=""/>
           </v:shape>
-          <o:OLEObject Type="Embed" ProgID="Equation.DSMT4" ShapeID="_x0000_i5617" DrawAspect="Content" ObjectID="_1561879758" r:id="rId104"/>
+          <o:OLEObject Type="Embed" ProgID="Equation.DSMT4" ShapeID="_x0000_i5617" DrawAspect="Content" ObjectID="_1563019234" r:id="rId104"/>
         </w:object>
       </w:r>
       <w:r>
@@ -2537,7 +2539,7 @@
                 <v:shape id="_x0000_i5522" type="#_x0000_t75" style="width:93pt;height:21.75pt" o:ole="">
                   <v:imagedata r:id="rId51" o:title=""/>
                 </v:shape>
-                <o:OLEObject Type="Embed" ProgID="Equation.DSMT4" ShapeID="_x0000_i5522" DrawAspect="Content" ObjectID="_1561879759" r:id="rId105"/>
+                <o:OLEObject Type="Embed" ProgID="Equation.DSMT4" ShapeID="_x0000_i5522" DrawAspect="Content" ObjectID="_1563019235" r:id="rId105"/>
               </w:object>
             </w:r>
           </w:p>
@@ -2565,7 +2567,7 @@
                 <v:shape id="_x0000_i5523" type="#_x0000_t75" style="width:87.75pt;height:21pt" o:ole="">
                   <v:imagedata r:id="rId53" o:title=""/>
                 </v:shape>
-                <o:OLEObject Type="Embed" ProgID="Equation.DSMT4" ShapeID="_x0000_i5523" DrawAspect="Content" ObjectID="_1561879760" r:id="rId106"/>
+                <o:OLEObject Type="Embed" ProgID="Equation.DSMT4" ShapeID="_x0000_i5523" DrawAspect="Content" ObjectID="_1563019236" r:id="rId106"/>
               </w:object>
             </w:r>
           </w:p>
@@ -2593,7 +2595,7 @@
                 <v:shape id="_x0000_i5524" type="#_x0000_t75" style="width:91.5pt;height:21.75pt" o:ole="">
                   <v:imagedata r:id="rId55" o:title=""/>
                 </v:shape>
-                <o:OLEObject Type="Embed" ProgID="Equation.DSMT4" ShapeID="_x0000_i5524" DrawAspect="Content" ObjectID="_1561879761" r:id="rId107"/>
+                <o:OLEObject Type="Embed" ProgID="Equation.DSMT4" ShapeID="_x0000_i5524" DrawAspect="Content" ObjectID="_1563019237" r:id="rId107"/>
               </w:object>
             </w:r>
           </w:p>
@@ -2674,7 +2676,7 @@
                 <v:shape id="_x0000_i5510" type="#_x0000_t75" style="width:81pt;height:21.75pt" o:ole="">
                   <v:imagedata r:id="rId108" o:title=""/>
                 </v:shape>
-                <o:OLEObject Type="Embed" ProgID="Equation.DSMT4" ShapeID="_x0000_i5510" DrawAspect="Content" ObjectID="_1561879762" r:id="rId109"/>
+                <o:OLEObject Type="Embed" ProgID="Equation.DSMT4" ShapeID="_x0000_i5510" DrawAspect="Content" ObjectID="_1563019238" r:id="rId109"/>
               </w:object>
             </w:r>
           </w:p>
@@ -2702,7 +2704,7 @@
                 <v:shape id="_x0000_i7254" type="#_x0000_t75" style="width:96.75pt;height:84pt" o:ole="">
                   <v:imagedata r:id="rId110" o:title=""/>
                 </v:shape>
-                <o:OLEObject Type="Embed" ProgID="Equation.DSMT4" ShapeID="_x0000_i7254" DrawAspect="Content" ObjectID="_1561879763" r:id="rId111"/>
+                <o:OLEObject Type="Embed" ProgID="Equation.DSMT4" ShapeID="_x0000_i7254" DrawAspect="Content" ObjectID="_1563019239" r:id="rId111"/>
               </w:object>
             </w:r>
           </w:p>
@@ -2730,7 +2732,7 @@
                 <v:shape id="_x0000_i7256" type="#_x0000_t75" style="width:102.75pt;height:86.25pt" o:ole="">
                   <v:imagedata r:id="rId112" o:title=""/>
                 </v:shape>
-                <o:OLEObject Type="Embed" ProgID="Equation.DSMT4" ShapeID="_x0000_i7256" DrawAspect="Content" ObjectID="_1561879764" r:id="rId113"/>
+                <o:OLEObject Type="Embed" ProgID="Equation.DSMT4" ShapeID="_x0000_i7256" DrawAspect="Content" ObjectID="_1563019240" r:id="rId113"/>
               </w:object>
             </w:r>
           </w:p>
@@ -2758,7 +2760,7 @@
                 <v:shape id="_x0000_i7258" type="#_x0000_t75" style="width:117pt;height:86.25pt" o:ole="">
                   <v:imagedata r:id="rId114" o:title=""/>
                 </v:shape>
-                <o:OLEObject Type="Embed" ProgID="Equation.DSMT4" ShapeID="_x0000_i7258" DrawAspect="Content" ObjectID="_1561879765" r:id="rId115"/>
+                <o:OLEObject Type="Embed" ProgID="Equation.DSMT4" ShapeID="_x0000_i7258" DrawAspect="Content" ObjectID="_1563019241" r:id="rId115"/>
               </w:object>
             </w:r>
           </w:p>
@@ -2843,7 +2845,7 @@
                 <v:shape id="_x0000_i7273" type="#_x0000_t75" style="width:80.25pt;height:21.75pt" o:ole="">
                   <v:imagedata r:id="rId116" o:title=""/>
                 </v:shape>
-                <o:OLEObject Type="Embed" ProgID="Equation.DSMT4" ShapeID="_x0000_i7273" DrawAspect="Content" ObjectID="_1561879766" r:id="rId117"/>
+                <o:OLEObject Type="Embed" ProgID="Equation.DSMT4" ShapeID="_x0000_i7273" DrawAspect="Content" ObjectID="_1563019242" r:id="rId117"/>
               </w:object>
             </w:r>
           </w:p>
@@ -2871,7 +2873,7 @@
                 <v:shape id="_x0000_i7275" type="#_x0000_t75" style="width:95.25pt;height:78.75pt" o:ole="">
                   <v:imagedata r:id="rId118" o:title=""/>
                 </v:shape>
-                <o:OLEObject Type="Embed" ProgID="Equation.DSMT4" ShapeID="_x0000_i7275" DrawAspect="Content" ObjectID="_1561879767" r:id="rId119"/>
+                <o:OLEObject Type="Embed" ProgID="Equation.DSMT4" ShapeID="_x0000_i7275" DrawAspect="Content" ObjectID="_1563019243" r:id="rId119"/>
               </w:object>
             </w:r>
           </w:p>
@@ -2899,7 +2901,7 @@
                 <v:shape id="_x0000_i7277" type="#_x0000_t75" style="width:180.75pt;height:90.75pt" o:ole="">
                   <v:imagedata r:id="rId120" o:title=""/>
                 </v:shape>
-                <o:OLEObject Type="Embed" ProgID="Equation.DSMT4" ShapeID="_x0000_i7277" DrawAspect="Content" ObjectID="_1561879768" r:id="rId121"/>
+                <o:OLEObject Type="Embed" ProgID="Equation.DSMT4" ShapeID="_x0000_i7277" DrawAspect="Content" ObjectID="_1563019244" r:id="rId121"/>
               </w:object>
             </w:r>
           </w:p>
@@ -2927,7 +2929,7 @@
                 <v:shape id="_x0000_i7279" type="#_x0000_t75" style="width:93pt;height:84pt" o:ole="">
                   <v:imagedata r:id="rId122" o:title=""/>
                 </v:shape>
-                <o:OLEObject Type="Embed" ProgID="Equation.DSMT4" ShapeID="_x0000_i7279" DrawAspect="Content" ObjectID="_1561879769" r:id="rId123"/>
+                <o:OLEObject Type="Embed" ProgID="Equation.DSMT4" ShapeID="_x0000_i7279" DrawAspect="Content" ObjectID="_1563019245" r:id="rId123"/>
               </w:object>
             </w:r>
           </w:p>
@@ -3008,7 +3010,7 @@
                 <v:shape id="_x0000_i7281" type="#_x0000_t75" style="width:88.5pt;height:21.75pt" o:ole="">
                   <v:imagedata r:id="rId124" o:title=""/>
                 </v:shape>
-                <o:OLEObject Type="Embed" ProgID="Equation.DSMT4" ShapeID="_x0000_i7281" DrawAspect="Content" ObjectID="_1561879770" r:id="rId125"/>
+                <o:OLEObject Type="Embed" ProgID="Equation.DSMT4" ShapeID="_x0000_i7281" DrawAspect="Content" ObjectID="_1563019246" r:id="rId125"/>
               </w:object>
             </w:r>
           </w:p>
@@ -3037,7 +3039,7 @@
                 <v:shape id="_x0000_i7283" type="#_x0000_t75" style="width:106.5pt;height:126pt" o:ole="">
                   <v:imagedata r:id="rId126" o:title=""/>
                 </v:shape>
-                <o:OLEObject Type="Embed" ProgID="Equation.DSMT4" ShapeID="_x0000_i7283" DrawAspect="Content" ObjectID="_1561879771" r:id="rId127"/>
+                <o:OLEObject Type="Embed" ProgID="Equation.DSMT4" ShapeID="_x0000_i7283" DrawAspect="Content" ObjectID="_1563019247" r:id="rId127"/>
               </w:object>
             </w:r>
           </w:p>
@@ -3066,7 +3068,7 @@
                 <v:shape id="_x0000_i7285" type="#_x0000_t75" style="width:180.75pt;height:129pt" o:ole="">
                   <v:imagedata r:id="rId128" o:title=""/>
                 </v:shape>
-                <o:OLEObject Type="Embed" ProgID="Equation.DSMT4" ShapeID="_x0000_i7285" DrawAspect="Content" ObjectID="_1561879772" r:id="rId129"/>
+                <o:OLEObject Type="Embed" ProgID="Equation.DSMT4" ShapeID="_x0000_i7285" DrawAspect="Content" ObjectID="_1563019248" r:id="rId129"/>
               </w:object>
             </w:r>
           </w:p>
@@ -3094,7 +3096,7 @@
                 <v:shape id="_x0000_i7287" type="#_x0000_t75" style="width:123pt;height:129pt" o:ole="">
                   <v:imagedata r:id="rId130" o:title=""/>
                 </v:shape>
-                <o:OLEObject Type="Embed" ProgID="Equation.DSMT4" ShapeID="_x0000_i7287" DrawAspect="Content" ObjectID="_1561879773" r:id="rId131"/>
+                <o:OLEObject Type="Embed" ProgID="Equation.DSMT4" ShapeID="_x0000_i7287" DrawAspect="Content" ObjectID="_1563019249" r:id="rId131"/>
               </w:object>
             </w:r>
           </w:p>
@@ -3228,7 +3230,7 @@
           <v:shape id="_x0000_i5620" type="#_x0000_t75" style="width:15.75pt;height:25.5pt" o:ole="">
             <v:imagedata r:id="rId132" o:title=""/>
           </v:shape>
-          <o:OLEObject Type="Embed" ProgID="Equation.DSMT4" ShapeID="_x0000_i5620" DrawAspect="Content" ObjectID="_1561879774" r:id="rId133"/>
+          <o:OLEObject Type="Embed" ProgID="Equation.DSMT4" ShapeID="_x0000_i5620" DrawAspect="Content" ObjectID="_1563019250" r:id="rId133"/>
         </w:object>
       </w:r>
       <w:r>
@@ -3454,7 +3456,7 @@
                 <v:shape id="_x0000_i7178" type="#_x0000_t75" style="width:93pt;height:21.75pt" o:ole="">
                   <v:imagedata r:id="rId51" o:title=""/>
                 </v:shape>
-                <o:OLEObject Type="Embed" ProgID="Equation.DSMT4" ShapeID="_x0000_i7178" DrawAspect="Content" ObjectID="_1561879775" r:id="rId134"/>
+                <o:OLEObject Type="Embed" ProgID="Equation.DSMT4" ShapeID="_x0000_i7178" DrawAspect="Content" ObjectID="_1563019251" r:id="rId134"/>
               </w:object>
             </w:r>
           </w:p>
@@ -3482,7 +3484,7 @@
                 <v:shape id="_x0000_i7179" type="#_x0000_t75" style="width:87.75pt;height:21pt" o:ole="">
                   <v:imagedata r:id="rId53" o:title=""/>
                 </v:shape>
-                <o:OLEObject Type="Embed" ProgID="Equation.DSMT4" ShapeID="_x0000_i7179" DrawAspect="Content" ObjectID="_1561879776" r:id="rId135"/>
+                <o:OLEObject Type="Embed" ProgID="Equation.DSMT4" ShapeID="_x0000_i7179" DrawAspect="Content" ObjectID="_1563019252" r:id="rId135"/>
               </w:object>
             </w:r>
           </w:p>
@@ -3510,7 +3512,7 @@
                 <v:shape id="_x0000_i7180" type="#_x0000_t75" style="width:91.5pt;height:21.75pt" o:ole="">
                   <v:imagedata r:id="rId55" o:title=""/>
                 </v:shape>
-                <o:OLEObject Type="Embed" ProgID="Equation.DSMT4" ShapeID="_x0000_i7180" DrawAspect="Content" ObjectID="_1561879777" r:id="rId136"/>
+                <o:OLEObject Type="Embed" ProgID="Equation.DSMT4" ShapeID="_x0000_i7180" DrawAspect="Content" ObjectID="_1563019253" r:id="rId136"/>
               </w:object>
             </w:r>
           </w:p>
@@ -3575,7 +3577,7 @@
                 <v:shape id="_x0000_i7181" type="#_x0000_t75" style="width:81pt;height:21.75pt" o:ole="">
                   <v:imagedata r:id="rId108" o:title=""/>
                 </v:shape>
-                <o:OLEObject Type="Embed" ProgID="Equation.DSMT4" ShapeID="_x0000_i7181" DrawAspect="Content" ObjectID="_1561879778" r:id="rId137"/>
+                <o:OLEObject Type="Embed" ProgID="Equation.DSMT4" ShapeID="_x0000_i7181" DrawAspect="Content" ObjectID="_1563019254" r:id="rId137"/>
               </w:object>
             </w:r>
           </w:p>
@@ -3603,7 +3605,7 @@
                 <v:shape id="_x0000_i7182" type="#_x0000_t75" style="width:60pt;height:42pt" o:ole="">
                   <v:imagedata r:id="rId138" o:title=""/>
                 </v:shape>
-                <o:OLEObject Type="Embed" ProgID="Equation.DSMT4" ShapeID="_x0000_i7182" DrawAspect="Content" ObjectID="_1561879779" r:id="rId139"/>
+                <o:OLEObject Type="Embed" ProgID="Equation.DSMT4" ShapeID="_x0000_i7182" DrawAspect="Content" ObjectID="_1563019255" r:id="rId139"/>
               </w:object>
             </w:r>
           </w:p>
@@ -3631,7 +3633,7 @@
                 <v:shape id="_x0000_i7183" type="#_x0000_t75" style="width:78pt;height:46.5pt" o:ole="">
                   <v:imagedata r:id="rId140" o:title=""/>
                 </v:shape>
-                <o:OLEObject Type="Embed" ProgID="Equation.DSMT4" ShapeID="_x0000_i7183" DrawAspect="Content" ObjectID="_1561879780" r:id="rId141"/>
+                <o:OLEObject Type="Embed" ProgID="Equation.DSMT4" ShapeID="_x0000_i7183" DrawAspect="Content" ObjectID="_1563019256" r:id="rId141"/>
               </w:object>
             </w:r>
           </w:p>
@@ -3659,7 +3661,7 @@
                 <v:shape id="_x0000_i7184" type="#_x0000_t75" style="width:92.25pt;height:46.5pt" o:ole="">
                   <v:imagedata r:id="rId142" o:title=""/>
                 </v:shape>
-                <o:OLEObject Type="Embed" ProgID="Equation.DSMT4" ShapeID="_x0000_i7184" DrawAspect="Content" ObjectID="_1561879781" r:id="rId143"/>
+                <o:OLEObject Type="Embed" ProgID="Equation.DSMT4" ShapeID="_x0000_i7184" DrawAspect="Content" ObjectID="_1563019257" r:id="rId143"/>
               </w:object>
             </w:r>
           </w:p>
@@ -3727,7 +3729,7 @@
                 <v:shape id="_x0000_i7293" type="#_x0000_t75" style="width:80.25pt;height:21.75pt" o:ole="">
                   <v:imagedata r:id="rId144" o:title=""/>
                 </v:shape>
-                <o:OLEObject Type="Embed" ProgID="Equation.DSMT4" ShapeID="_x0000_i7293" DrawAspect="Content" ObjectID="_1561879782" r:id="rId145"/>
+                <o:OLEObject Type="Embed" ProgID="Equation.DSMT4" ShapeID="_x0000_i7293" DrawAspect="Content" ObjectID="_1563019258" r:id="rId145"/>
               </w:object>
             </w:r>
           </w:p>
@@ -3755,7 +3757,7 @@
                 <v:shape id="_x0000_i7248" type="#_x0000_t75" style="width:12pt;height:9.75pt" o:ole="">
                   <v:imagedata r:id="rId146" o:title=""/>
                 </v:shape>
-                <o:OLEObject Type="Embed" ProgID="Equation.DSMT4" ShapeID="_x0000_i7248" DrawAspect="Content" ObjectID="_1561879783" r:id="rId147"/>
+                <o:OLEObject Type="Embed" ProgID="Equation.DSMT4" ShapeID="_x0000_i7248" DrawAspect="Content" ObjectID="_1563019259" r:id="rId147"/>
               </w:object>
             </w:r>
           </w:p>
@@ -3783,7 +3785,7 @@
                 <v:shape id="_x0000_i7187" type="#_x0000_t75" style="width:94.5pt;height:46.5pt" o:ole="">
                   <v:imagedata r:id="rId148" o:title=""/>
                 </v:shape>
-                <o:OLEObject Type="Embed" ProgID="Equation.DSMT4" ShapeID="_x0000_i7187" DrawAspect="Content" ObjectID="_1561879784" r:id="rId149"/>
+                <o:OLEObject Type="Embed" ProgID="Equation.DSMT4" ShapeID="_x0000_i7187" DrawAspect="Content" ObjectID="_1563019260" r:id="rId149"/>
               </w:object>
             </w:r>
           </w:p>
@@ -3811,7 +3813,7 @@
                 <v:shape id="_x0000_i7186" type="#_x0000_t75" style="width:108.75pt;height:46.5pt" o:ole="">
                   <v:imagedata r:id="rId150" o:title=""/>
                 </v:shape>
-                <o:OLEObject Type="Embed" ProgID="Equation.DSMT4" ShapeID="_x0000_i7186" DrawAspect="Content" ObjectID="_1561879785" r:id="rId151"/>
+                <o:OLEObject Type="Embed" ProgID="Equation.DSMT4" ShapeID="_x0000_i7186" DrawAspect="Content" ObjectID="_1563019261" r:id="rId151"/>
               </w:object>
             </w:r>
           </w:p>
@@ -3876,7 +3878,7 @@
                 <v:shape id="_x0000_i7295" type="#_x0000_t75" style="width:88.5pt;height:21.75pt" o:ole="">
                   <v:imagedata r:id="rId152" o:title=""/>
                 </v:shape>
-                <o:OLEObject Type="Embed" ProgID="Equation.DSMT4" ShapeID="_x0000_i7295" DrawAspect="Content" ObjectID="_1561879786" r:id="rId153"/>
+                <o:OLEObject Type="Embed" ProgID="Equation.DSMT4" ShapeID="_x0000_i7295" DrawAspect="Content" ObjectID="_1563019262" r:id="rId153"/>
               </w:object>
             </w:r>
           </w:p>
@@ -3905,7 +3907,7 @@
                 <v:shape id="_x0000_i7190" type="#_x0000_t75" style="width:122.25pt;height:46.5pt" o:ole="">
                   <v:imagedata r:id="rId154" o:title=""/>
                 </v:shape>
-                <o:OLEObject Type="Embed" ProgID="Equation.DSMT4" ShapeID="_x0000_i7190" DrawAspect="Content" ObjectID="_1561879787" r:id="rId155"/>
+                <o:OLEObject Type="Embed" ProgID="Equation.DSMT4" ShapeID="_x0000_i7190" DrawAspect="Content" ObjectID="_1563019263" r:id="rId155"/>
               </w:object>
             </w:r>
           </w:p>
@@ -3934,7 +3936,7 @@
                 <v:shape id="_x0000_i7191" type="#_x0000_t75" style="width:119.25pt;height:46.5pt" o:ole="">
                   <v:imagedata r:id="rId156" o:title=""/>
                 </v:shape>
-                <o:OLEObject Type="Embed" ProgID="Equation.DSMT4" ShapeID="_x0000_i7191" DrawAspect="Content" ObjectID="_1561879788" r:id="rId157"/>
+                <o:OLEObject Type="Embed" ProgID="Equation.DSMT4" ShapeID="_x0000_i7191" DrawAspect="Content" ObjectID="_1563019264" r:id="rId157"/>
               </w:object>
             </w:r>
           </w:p>
@@ -3962,7 +3964,7 @@
                 <v:shape id="_x0000_i7207" type="#_x0000_t75" style="width:66pt;height:46.5pt" o:ole="">
                   <v:imagedata r:id="rId158" o:title=""/>
                 </v:shape>
-                <o:OLEObject Type="Embed" ProgID="Equation.DSMT4" ShapeID="_x0000_i7207" DrawAspect="Content" ObjectID="_1561879789" r:id="rId159"/>
+                <o:OLEObject Type="Embed" ProgID="Equation.DSMT4" ShapeID="_x0000_i7207" DrawAspect="Content" ObjectID="_1563019265" r:id="rId159"/>
               </w:object>
             </w:r>
           </w:p>
@@ -4005,7 +4007,7 @@
           <v:shape id="_x0000_i7224" type="#_x0000_t75" style="width:18pt;height:24pt" o:ole="">
             <v:imagedata r:id="rId160" o:title=""/>
           </v:shape>
-          <o:OLEObject Type="Embed" ProgID="Equation.DSMT4" ShapeID="_x0000_i7224" DrawAspect="Content" ObjectID="_1561879790" r:id="rId161"/>
+          <o:OLEObject Type="Embed" ProgID="Equation.DSMT4" ShapeID="_x0000_i7224" DrawAspect="Content" ObjectID="_1563019266" r:id="rId161"/>
         </w:object>
       </w:r>
       <w:r>
@@ -4245,7 +4247,7 @@
                 <v:shape id="_x0000_i7209" type="#_x0000_t75" style="width:93pt;height:21.75pt" o:ole="">
                   <v:imagedata r:id="rId51" o:title=""/>
                 </v:shape>
-                <o:OLEObject Type="Embed" ProgID="Equation.DSMT4" ShapeID="_x0000_i7209" DrawAspect="Content" ObjectID="_1561879791" r:id="rId162"/>
+                <o:OLEObject Type="Embed" ProgID="Equation.DSMT4" ShapeID="_x0000_i7209" DrawAspect="Content" ObjectID="_1563019267" r:id="rId162"/>
               </w:object>
             </w:r>
           </w:p>
@@ -4273,7 +4275,7 @@
                 <v:shape id="_x0000_i7210" type="#_x0000_t75" style="width:87.75pt;height:21pt" o:ole="">
                   <v:imagedata r:id="rId53" o:title=""/>
                 </v:shape>
-                <o:OLEObject Type="Embed" ProgID="Equation.DSMT4" ShapeID="_x0000_i7210" DrawAspect="Content" ObjectID="_1561879792" r:id="rId163"/>
+                <o:OLEObject Type="Embed" ProgID="Equation.DSMT4" ShapeID="_x0000_i7210" DrawAspect="Content" ObjectID="_1563019268" r:id="rId163"/>
               </w:object>
             </w:r>
           </w:p>
@@ -4301,7 +4303,7 @@
                 <v:shape id="_x0000_i7211" type="#_x0000_t75" style="width:91.5pt;height:21.75pt" o:ole="">
                   <v:imagedata r:id="rId55" o:title=""/>
                 </v:shape>
-                <o:OLEObject Type="Embed" ProgID="Equation.DSMT4" ShapeID="_x0000_i7211" DrawAspect="Content" ObjectID="_1561879793" r:id="rId164"/>
+                <o:OLEObject Type="Embed" ProgID="Equation.DSMT4" ShapeID="_x0000_i7211" DrawAspect="Content" ObjectID="_1563019269" r:id="rId164"/>
               </w:object>
             </w:r>
           </w:p>
@@ -4366,7 +4368,7 @@
                 <v:shape id="_x0000_i7212" type="#_x0000_t75" style="width:81pt;height:21.75pt" o:ole="">
                   <v:imagedata r:id="rId108" o:title=""/>
                 </v:shape>
-                <o:OLEObject Type="Embed" ProgID="Equation.DSMT4" ShapeID="_x0000_i7212" DrawAspect="Content" ObjectID="_1561879794" r:id="rId165"/>
+                <o:OLEObject Type="Embed" ProgID="Equation.DSMT4" ShapeID="_x0000_i7212" DrawAspect="Content" ObjectID="_1563019270" r:id="rId165"/>
               </w:object>
             </w:r>
           </w:p>
@@ -4394,7 +4396,7 @@
                 <v:shape id="_x0000_i7228" type="#_x0000_t75" style="width:62.25pt;height:39.75pt" o:ole="">
                   <v:imagedata r:id="rId166" o:title=""/>
                 </v:shape>
-                <o:OLEObject Type="Embed" ProgID="Equation.DSMT4" ShapeID="_x0000_i7228" DrawAspect="Content" ObjectID="_1561879795" r:id="rId167"/>
+                <o:OLEObject Type="Embed" ProgID="Equation.DSMT4" ShapeID="_x0000_i7228" DrawAspect="Content" ObjectID="_1563019271" r:id="rId167"/>
               </w:object>
             </w:r>
           </w:p>
@@ -4422,7 +4424,7 @@
                 <v:shape id="_x0000_i7244" type="#_x0000_t75" style="width:66.75pt;height:42.75pt" o:ole="">
                   <v:imagedata r:id="rId168" o:title=""/>
                 </v:shape>
-                <o:OLEObject Type="Embed" ProgID="Equation.DSMT4" ShapeID="_x0000_i7244" DrawAspect="Content" ObjectID="_1561879796" r:id="rId169"/>
+                <o:OLEObject Type="Embed" ProgID="Equation.DSMT4" ShapeID="_x0000_i7244" DrawAspect="Content" ObjectID="_1563019272" r:id="rId169"/>
               </w:object>
             </w:r>
           </w:p>
@@ -4450,7 +4452,7 @@
                 <v:shape id="_x0000_i7230" type="#_x0000_t75" style="width:66.75pt;height:42.75pt" o:ole="">
                   <v:imagedata r:id="rId170" o:title=""/>
                 </v:shape>
-                <o:OLEObject Type="Embed" ProgID="Equation.DSMT4" ShapeID="_x0000_i7230" DrawAspect="Content" ObjectID="_1561879797" r:id="rId171"/>
+                <o:OLEObject Type="Embed" ProgID="Equation.DSMT4" ShapeID="_x0000_i7230" DrawAspect="Content" ObjectID="_1563019273" r:id="rId171"/>
               </w:object>
             </w:r>
           </w:p>
@@ -4518,7 +4520,7 @@
                 <v:shape id="_x0000_i7297" type="#_x0000_t75" style="width:80.25pt;height:21.75pt" o:ole="">
                   <v:imagedata r:id="rId172" o:title=""/>
                 </v:shape>
-                <o:OLEObject Type="Embed" ProgID="Equation.DSMT4" ShapeID="_x0000_i7297" DrawAspect="Content" ObjectID="_1561879798" r:id="rId173"/>
+                <o:OLEObject Type="Embed" ProgID="Equation.DSMT4" ShapeID="_x0000_i7297" DrawAspect="Content" ObjectID="_1563019274" r:id="rId173"/>
               </w:object>
             </w:r>
           </w:p>
@@ -4546,7 +4548,7 @@
                 <v:shape id="_x0000_i7247" type="#_x0000_t75" style="width:12pt;height:9.75pt" o:ole="">
                   <v:imagedata r:id="rId146" o:title=""/>
                 </v:shape>
-                <o:OLEObject Type="Embed" ProgID="Equation.DSMT4" ShapeID="_x0000_i7247" DrawAspect="Content" ObjectID="_1561879799" r:id="rId174"/>
+                <o:OLEObject Type="Embed" ProgID="Equation.DSMT4" ShapeID="_x0000_i7247" DrawAspect="Content" ObjectID="_1563019275" r:id="rId174"/>
               </w:object>
             </w:r>
           </w:p>
@@ -4574,7 +4576,7 @@
                 <v:shape id="_x0000_i7232" type="#_x0000_t75" style="width:84pt;height:42.75pt" o:ole="">
                   <v:imagedata r:id="rId175" o:title=""/>
                 </v:shape>
-                <o:OLEObject Type="Embed" ProgID="Equation.DSMT4" ShapeID="_x0000_i7232" DrawAspect="Content" ObjectID="_1561879800" r:id="rId176"/>
+                <o:OLEObject Type="Embed" ProgID="Equation.DSMT4" ShapeID="_x0000_i7232" DrawAspect="Content" ObjectID="_1563019276" r:id="rId176"/>
               </w:object>
             </w:r>
           </w:p>
@@ -4602,7 +4604,7 @@
                 <v:shape id="_x0000_i7234" type="#_x0000_t75" style="width:84pt;height:42.75pt" o:ole="">
                   <v:imagedata r:id="rId177" o:title=""/>
                 </v:shape>
-                <o:OLEObject Type="Embed" ProgID="Equation.DSMT4" ShapeID="_x0000_i7234" DrawAspect="Content" ObjectID="_1561879801" r:id="rId178"/>
+                <o:OLEObject Type="Embed" ProgID="Equation.DSMT4" ShapeID="_x0000_i7234" DrawAspect="Content" ObjectID="_1563019277" r:id="rId178"/>
               </w:object>
             </w:r>
           </w:p>
@@ -4667,7 +4669,7 @@
                 <v:shape id="_x0000_i7299" type="#_x0000_t75" style="width:88.5pt;height:21.75pt" o:ole="">
                   <v:imagedata r:id="rId179" o:title=""/>
                 </v:shape>
-                <o:OLEObject Type="Embed" ProgID="Equation.DSMT4" ShapeID="_x0000_i7299" DrawAspect="Content" ObjectID="_1561879802" r:id="rId180"/>
+                <o:OLEObject Type="Embed" ProgID="Equation.DSMT4" ShapeID="_x0000_i7299" DrawAspect="Content" ObjectID="_1563019278" r:id="rId180"/>
               </w:object>
             </w:r>
           </w:p>
@@ -4696,7 +4698,7 @@
                 <v:shape id="_x0000_i7236" type="#_x0000_t75" style="width:115.5pt;height:40.5pt" o:ole="">
                   <v:imagedata r:id="rId181" o:title=""/>
                 </v:shape>
-                <o:OLEObject Type="Embed" ProgID="Equation.DSMT4" ShapeID="_x0000_i7236" DrawAspect="Content" ObjectID="_1561879803" r:id="rId182"/>
+                <o:OLEObject Type="Embed" ProgID="Equation.DSMT4" ShapeID="_x0000_i7236" DrawAspect="Content" ObjectID="_1563019279" r:id="rId182"/>
               </w:object>
             </w:r>
           </w:p>
@@ -4725,7 +4727,7 @@
                 <v:shape id="_x0000_i7240" type="#_x0000_t75" style="width:113.25pt;height:40.5pt" o:ole="">
                   <v:imagedata r:id="rId183" o:title=""/>
                 </v:shape>
-                <o:OLEObject Type="Embed" ProgID="Equation.DSMT4" ShapeID="_x0000_i7240" DrawAspect="Content" ObjectID="_1561879804" r:id="rId184"/>
+                <o:OLEObject Type="Embed" ProgID="Equation.DSMT4" ShapeID="_x0000_i7240" DrawAspect="Content" ObjectID="_1563019280" r:id="rId184"/>
               </w:object>
             </w:r>
           </w:p>
@@ -4753,7 +4755,7 @@
                 <v:shape id="_x0000_i7262" type="#_x0000_t75" style="width:78.75pt;height:90.75pt" o:ole="">
                   <v:imagedata r:id="rId185" o:title=""/>
                 </v:shape>
-                <o:OLEObject Type="Embed" ProgID="Equation.DSMT4" ShapeID="_x0000_i7262" DrawAspect="Content" ObjectID="_1561879805" r:id="rId186"/>
+                <o:OLEObject Type="Embed" ProgID="Equation.DSMT4" ShapeID="_x0000_i7262" DrawAspect="Content" ObjectID="_1563019281" r:id="rId186"/>
               </w:object>
             </w:r>
           </w:p>
@@ -7056,8 +7058,6 @@
           <w:szCs w:val="28"/>
         </w:rPr>
       </w:pPr>
-      <w:bookmarkStart w:id="0" w:name="_GoBack"/>
-      <w:bookmarkEnd w:id="0"/>
     </w:p>
     <w:sectPr>
       <w:pgSz w:w="12240" w:h="15840"/>

</xml_diff>